<commit_message>
Make updates to R and Cpp scripts to store MAP and posterior of z
</commit_message>
<xml_diff>
--- a/model description.docx
+++ b/model description.docx
@@ -529,14 +529,10 @@
         <w:rPr>
           <w:rFonts w:eastAsiaTheme="minorEastAsia"/>
         </w:rPr>
-        <w:t xml:space="preserve">i </w:t>
+        <w:t>i</w:t>
       </w:r>
-      <w:r>
-        <w:rPr>
-          <w:rFonts w:eastAsiaTheme="minorEastAsia"/>
-        </w:rPr>
-        <w:t>for data type 1 and 2, respectively</w:t>
-      </w:r>
+      <w:bookmarkStart w:id="0" w:name="_GoBack"/>
+      <w:bookmarkEnd w:id="0"/>
       <w:r>
         <w:rPr>
           <w:rFonts w:eastAsiaTheme="minorEastAsia"/>
@@ -5603,13 +5599,7 @@
                 <w:rPr>
                   <w:rFonts w:ascii="Cambria Math" w:hAnsi="Cambria Math"/>
                 </w:rPr>
-                <m:t>j</m:t>
-              </m:r>
-              <m:r>
-                <w:rPr>
-                  <w:rFonts w:ascii="Cambria Math" w:hAnsi="Cambria Math"/>
-                </w:rPr>
-                <m:t>1b</m:t>
+                <m:t>j1b</m:t>
               </m:r>
             </m:sub>
           </m:sSub>
@@ -5673,8 +5663,6 @@
       <w:r>
         <w:t>We will sample this from a categorical distribution</w:t>
       </w:r>
-      <w:bookmarkStart w:id="0" w:name="_GoBack"/>
-      <w:bookmarkEnd w:id="0"/>
     </w:p>
     <w:p>
       <w:pPr>

</xml_diff>